<commit_message>
Relatório de erro JUNIT
</commit_message>
<xml_diff>
--- a/Testes/Marcelo Heiji Shibuya.docx
+++ b/Testes/Marcelo Heiji Shibuya.docx
@@ -30,14 +30,135 @@
         </w:rPr>
         <w:t>M: 83752</w:t>
       </w:r>
-    </w:p>
-    <w:p>
-      <w:pPr>
-        <w:rPr>
-          <w:b/>
-          <w:bCs/>
-        </w:rPr>
-      </w:pPr>
+      <w:r>
+        <w:rPr>
+          <w:b/>
+          <w:bCs/>
+        </w:rPr>
+        <w:br/>
+      </w:r>
+      <w:r>
+        <w:rPr>
+          <w:b/>
+          <w:bCs/>
+        </w:rPr>
+        <w:br/>
+      </w:r>
+      <w:r>
+        <w:rPr>
+          <w:b/>
+          <w:bCs/>
+          <w:highlight w:val="yellow"/>
+        </w:rPr>
+        <w:t>1º Erro</w:t>
+      </w:r>
+      <w:r>
+        <w:rPr>
+          <w:b/>
+          <w:bCs/>
+        </w:rPr>
+        <w:t xml:space="preserve"> – Ao aplicar a </w:t>
+      </w:r>
+      <w:proofErr w:type="spellStart"/>
+      <w:r>
+        <w:rPr>
+          <w:b/>
+          <w:bCs/>
+        </w:rPr>
+        <w:t>Junit</w:t>
+      </w:r>
+      <w:proofErr w:type="spellEnd"/>
+      <w:r>
+        <w:rPr>
+          <w:b/>
+          <w:bCs/>
+        </w:rPr>
+        <w:t xml:space="preserve"> na Classe Java </w:t>
+      </w:r>
+      <w:proofErr w:type="spellStart"/>
+      <w:r>
+        <w:rPr>
+          <w:b/>
+          <w:bCs/>
+        </w:rPr>
+        <w:t>JulgamentoPrisioneiro</w:t>
+      </w:r>
+      <w:proofErr w:type="spellEnd"/>
+      <w:r>
+        <w:rPr>
+          <w:b/>
+          <w:bCs/>
+        </w:rPr>
+        <w:t xml:space="preserve"> (sem realizar nenhuma modificação) – foi apresentado 12 erros conforme abaixo</w:t>
+      </w:r>
+      <w:r>
+        <w:rPr>
+          <w:b/>
+          <w:bCs/>
+        </w:rPr>
+        <w:br/>
+      </w:r>
+      <w:r>
+        <w:rPr>
+          <w:b/>
+          <w:bCs/>
+        </w:rPr>
+        <w:br/>
+      </w:r>
+      <w:r>
+        <w:rPr>
+          <w:noProof/>
+        </w:rPr>
+        <w:drawing>
+          <wp:inline distT="0" distB="0" distL="0" distR="0" wp14:anchorId="4E231B0E" wp14:editId="68FCB082">
+            <wp:extent cx="5400040" cy="3135630"/>
+            <wp:effectExtent l="0" t="0" r="0" b="7620"/>
+            <wp:docPr id="1" name="Imagem 1"/>
+            <wp:cNvGraphicFramePr>
+              <a:graphicFrameLocks xmlns:a="http://schemas.openxmlformats.org/drawingml/2006/main" noChangeAspect="1"/>
+            </wp:cNvGraphicFramePr>
+            <a:graphic xmlns:a="http://schemas.openxmlformats.org/drawingml/2006/main">
+              <a:graphicData uri="http://schemas.openxmlformats.org/drawingml/2006/picture">
+                <pic:pic xmlns:pic="http://schemas.openxmlformats.org/drawingml/2006/picture">
+                  <pic:nvPicPr>
+                    <pic:cNvPr id="1" name=""/>
+                    <pic:cNvPicPr/>
+                  </pic:nvPicPr>
+                  <pic:blipFill>
+                    <a:blip r:embed="rId4"/>
+                    <a:stretch>
+                      <a:fillRect/>
+                    </a:stretch>
+                  </pic:blipFill>
+                  <pic:spPr>
+                    <a:xfrm>
+                      <a:off x="0" y="0"/>
+                      <a:ext cx="5400040" cy="3135630"/>
+                    </a:xfrm>
+                    <a:prstGeom prst="rect">
+                      <a:avLst/>
+                    </a:prstGeom>
+                  </pic:spPr>
+                </pic:pic>
+              </a:graphicData>
+            </a:graphic>
+          </wp:inline>
+        </w:drawing>
+      </w:r>
+      <w:r>
+        <w:rPr>
+          <w:b/>
+          <w:bCs/>
+        </w:rPr>
+        <w:br/>
+      </w:r>
+      <w:r>
+        <w:rPr>
+          <w:b/>
+          <w:bCs/>
+        </w:rPr>
+        <w:br/>
+      </w:r>
     </w:p>
     <w:p>
       <w:pPr>

</xml_diff>

<commit_message>
Correção do Algoritmo e JUNIT
</commit_message>
<xml_diff>
--- a/Testes/Marcelo Heiji Shibuya.docx
+++ b/Testes/Marcelo Heiji Shibuya.docx
@@ -14,14 +14,30 @@
           <w:b/>
           <w:bCs/>
         </w:rPr>
-        <w:t xml:space="preserve">Marcelo Heiji Shibuya  </w:t>
-      </w:r>
-      <w:r>
-        <w:rPr>
-          <w:b/>
-          <w:bCs/>
-        </w:rPr>
-        <w:t>/  R</w:t>
+        <w:t xml:space="preserve">Marcelo Heiji </w:t>
+      </w:r>
+      <w:proofErr w:type="gramStart"/>
+      <w:r>
+        <w:rPr>
+          <w:b/>
+          <w:bCs/>
+        </w:rPr>
+        <w:t xml:space="preserve">Shibuya  </w:t>
+      </w:r>
+      <w:r>
+        <w:rPr>
+          <w:b/>
+          <w:bCs/>
+        </w:rPr>
+        <w:t>/</w:t>
+      </w:r>
+      <w:proofErr w:type="gramEnd"/>
+      <w:r>
+        <w:rPr>
+          <w:b/>
+          <w:bCs/>
+        </w:rPr>
+        <w:t xml:space="preserve">  R</w:t>
       </w:r>
       <w:r>
         <w:rPr>
@@ -159,13 +175,224 @@
         </w:rPr>
         <w:br/>
       </w:r>
+      <w:r>
+        <w:rPr>
+          <w:b/>
+          <w:bCs/>
+          <w:highlight w:val="yellow"/>
+        </w:rPr>
+        <w:br/>
+      </w:r>
+      <w:r>
+        <w:rPr>
+          <w:b/>
+          <w:bCs/>
+          <w:highlight w:val="yellow"/>
+        </w:rPr>
+        <w:t xml:space="preserve">2º </w:t>
+      </w:r>
+      <w:r>
+        <w:rPr>
+          <w:b/>
+          <w:bCs/>
+          <w:highlight w:val="yellow"/>
+        </w:rPr>
+        <w:t>Correção</w:t>
+      </w:r>
+      <w:r>
+        <w:rPr>
+          <w:b/>
+          <w:bCs/>
+        </w:rPr>
+        <w:t xml:space="preserve"> – Estava faltando criar um </w:t>
+      </w:r>
+      <w:proofErr w:type="spellStart"/>
+      <w:r>
+        <w:rPr>
+          <w:b/>
+          <w:bCs/>
+        </w:rPr>
+        <w:t>Enum</w:t>
+      </w:r>
+      <w:proofErr w:type="spellEnd"/>
+      <w:r>
+        <w:rPr>
+          <w:b/>
+          <w:bCs/>
+        </w:rPr>
+        <w:t xml:space="preserve"> chamada de Resposta com os valores -&gt; NEGACAO e DELACAO para consertar o código </w:t>
+      </w:r>
     </w:p>
     <w:p>
       <w:pPr>
+        <w:autoSpaceDE w:val="0"/>
+        <w:autoSpaceDN w:val="0"/>
+        <w:adjustRightInd w:val="0"/>
+        <w:spacing w:after="0" w:line="240" w:lineRule="auto"/>
+        <w:rPr>
+          <w:rFonts w:ascii="Courier New" w:hAnsi="Courier New" w:cs="Courier New"/>
+          <w:sz w:val="20"/>
+          <w:szCs w:val="20"/>
+        </w:rPr>
+      </w:pPr>
+      <w:proofErr w:type="spellStart"/>
+      <w:r>
+        <w:rPr>
+          <w:rFonts w:ascii="Courier New" w:hAnsi="Courier New" w:cs="Courier New"/>
+          <w:b/>
+          <w:bCs/>
+          <w:color w:val="7F0055"/>
+          <w:sz w:val="20"/>
+          <w:szCs w:val="20"/>
+        </w:rPr>
+        <w:t>public</w:t>
+      </w:r>
+      <w:proofErr w:type="spellEnd"/>
+      <w:r>
+        <w:rPr>
+          <w:rFonts w:ascii="Courier New" w:hAnsi="Courier New" w:cs="Courier New"/>
+          <w:color w:val="000000"/>
+          <w:sz w:val="20"/>
+          <w:szCs w:val="20"/>
+        </w:rPr>
+        <w:t xml:space="preserve"> </w:t>
+      </w:r>
+      <w:proofErr w:type="spellStart"/>
+      <w:r>
+        <w:rPr>
+          <w:rFonts w:ascii="Courier New" w:hAnsi="Courier New" w:cs="Courier New"/>
+          <w:b/>
+          <w:bCs/>
+          <w:color w:val="7F0055"/>
+          <w:sz w:val="20"/>
+          <w:szCs w:val="20"/>
+        </w:rPr>
+        <w:t>enum</w:t>
+      </w:r>
+      <w:proofErr w:type="spellEnd"/>
+      <w:r>
+        <w:rPr>
+          <w:rFonts w:ascii="Courier New" w:hAnsi="Courier New" w:cs="Courier New"/>
+          <w:color w:val="000000"/>
+          <w:sz w:val="20"/>
+          <w:szCs w:val="20"/>
+        </w:rPr>
+        <w:t xml:space="preserve"> </w:t>
+      </w:r>
+      <w:proofErr w:type="gramStart"/>
+      <w:r>
+        <w:rPr>
+          <w:rFonts w:ascii="Courier New" w:hAnsi="Courier New" w:cs="Courier New"/>
+          <w:color w:val="000000"/>
+          <w:sz w:val="20"/>
+          <w:szCs w:val="20"/>
+        </w:rPr>
+        <w:t>Resposta{</w:t>
+      </w:r>
+      <w:proofErr w:type="gramEnd"/>
+    </w:p>
+    <w:p>
+      <w:pPr>
+        <w:autoSpaceDE w:val="0"/>
+        <w:autoSpaceDN w:val="0"/>
+        <w:adjustRightInd w:val="0"/>
+        <w:spacing w:after="0" w:line="240" w:lineRule="auto"/>
+        <w:rPr>
+          <w:rFonts w:ascii="Courier New" w:hAnsi="Courier New" w:cs="Courier New"/>
+          <w:sz w:val="20"/>
+          <w:szCs w:val="20"/>
+        </w:rPr>
+      </w:pPr>
+      <w:r>
+        <w:rPr>
+          <w:rFonts w:ascii="Courier New" w:hAnsi="Courier New" w:cs="Courier New"/>
+          <w:color w:val="000000"/>
+          <w:sz w:val="20"/>
+          <w:szCs w:val="20"/>
+        </w:rPr>
+        <w:tab/>
+      </w:r>
+      <w:r>
+        <w:rPr>
+          <w:rFonts w:ascii="Courier New" w:hAnsi="Courier New" w:cs="Courier New"/>
+          <w:color w:val="000000"/>
+          <w:sz w:val="20"/>
+          <w:szCs w:val="20"/>
+        </w:rPr>
+        <w:tab/>
+      </w:r>
+      <w:proofErr w:type="gramStart"/>
+      <w:r>
+        <w:rPr>
+          <w:rFonts w:ascii="Courier New" w:hAnsi="Courier New" w:cs="Courier New"/>
+          <w:b/>
+          <w:bCs/>
+          <w:i/>
+          <w:iCs/>
+          <w:color w:val="0000C0"/>
+          <w:sz w:val="20"/>
+          <w:szCs w:val="20"/>
+        </w:rPr>
+        <w:t>NEGACAO</w:t>
+      </w:r>
+      <w:r>
+        <w:rPr>
+          <w:rFonts w:ascii="Courier New" w:hAnsi="Courier New" w:cs="Courier New"/>
+          <w:color w:val="000000"/>
+          <w:sz w:val="20"/>
+          <w:szCs w:val="20"/>
+        </w:rPr>
+        <w:t>,</w:t>
+      </w:r>
+      <w:r>
+        <w:rPr>
+          <w:rFonts w:ascii="Courier New" w:hAnsi="Courier New" w:cs="Courier New"/>
+          <w:b/>
+          <w:bCs/>
+          <w:i/>
+          <w:iCs/>
+          <w:color w:val="0000C0"/>
+          <w:sz w:val="20"/>
+          <w:szCs w:val="20"/>
+        </w:rPr>
+        <w:t>DELACAO</w:t>
+      </w:r>
+      <w:proofErr w:type="gramEnd"/>
+    </w:p>
+    <w:p>
+      <w:pPr>
         <w:rPr>
           <w:u w:val="single"/>
         </w:rPr>
       </w:pPr>
+      <w:r>
+        <w:rPr>
+          <w:rFonts w:ascii="Courier New" w:hAnsi="Courier New" w:cs="Courier New"/>
+          <w:color w:val="000000"/>
+          <w:sz w:val="20"/>
+          <w:szCs w:val="20"/>
+        </w:rPr>
+        <w:tab/>
+        <w:t>}</w:t>
+      </w:r>
+      <w:r>
+        <w:rPr>
+          <w:rFonts w:ascii="Courier New" w:hAnsi="Courier New" w:cs="Courier New"/>
+          <w:color w:val="000000"/>
+          <w:sz w:val="20"/>
+          <w:szCs w:val="20"/>
+        </w:rPr>
+        <w:br/>
+      </w:r>
+      <w:r>
+        <w:rPr>
+          <w:rFonts w:ascii="Courier New" w:hAnsi="Courier New" w:cs="Courier New"/>
+          <w:color w:val="000000"/>
+          <w:sz w:val="20"/>
+          <w:szCs w:val="20"/>
+        </w:rPr>
+        <w:br/>
+      </w:r>
       <w:r>
         <w:br/>
       </w:r>

</xml_diff>

<commit_message>
Novo Upload do arquivo WORD correção algoritmo
</commit_message>
<xml_diff>
--- a/Testes/Marcelo Heiji Shibuya.docx
+++ b/Testes/Marcelo Heiji Shibuya.docx
@@ -14,30 +14,14 @@
           <w:b/>
           <w:bCs/>
         </w:rPr>
-        <w:t xml:space="preserve">Marcelo Heiji </w:t>
-      </w:r>
-      <w:proofErr w:type="gramStart"/>
-      <w:r>
-        <w:rPr>
-          <w:b/>
-          <w:bCs/>
-        </w:rPr>
-        <w:t xml:space="preserve">Shibuya  </w:t>
-      </w:r>
-      <w:r>
-        <w:rPr>
-          <w:b/>
-          <w:bCs/>
-        </w:rPr>
-        <w:t>/</w:t>
-      </w:r>
-      <w:proofErr w:type="gramEnd"/>
-      <w:r>
-        <w:rPr>
-          <w:b/>
-          <w:bCs/>
-        </w:rPr>
-        <w:t xml:space="preserve">  R</w:t>
+        <w:t xml:space="preserve">Marcelo Heiji Shibuya  </w:t>
+      </w:r>
+      <w:r>
+        <w:rPr>
+          <w:b/>
+          <w:bCs/>
+        </w:rPr>
+        <w:t>/  R</w:t>
       </w:r>
       <w:r>
         <w:rPr>
@@ -73,25 +57,8 @@
           <w:b/>
           <w:bCs/>
         </w:rPr>
-        <w:t xml:space="preserve"> – Ao aplicar a </w:t>
-      </w:r>
-      <w:proofErr w:type="spellStart"/>
-      <w:r>
-        <w:rPr>
-          <w:b/>
-          <w:bCs/>
-        </w:rPr>
-        <w:t>Junit</w:t>
-      </w:r>
-      <w:proofErr w:type="spellEnd"/>
-      <w:r>
-        <w:rPr>
-          <w:b/>
-          <w:bCs/>
-        </w:rPr>
-        <w:t xml:space="preserve"> na Classe Java </w:t>
-      </w:r>
-      <w:proofErr w:type="spellStart"/>
+        <w:t xml:space="preserve"> – Ao aplicar a Junit na Classe Java </w:t>
+      </w:r>
       <w:r>
         <w:rPr>
           <w:b/>
@@ -99,7 +66,6 @@
         </w:rPr>
         <w:t>JulgamentoPrisioneiro</w:t>
       </w:r>
-      <w:proofErr w:type="spellEnd"/>
       <w:r>
         <w:rPr>
           <w:b/>
@@ -189,38 +155,28 @@
           <w:bCs/>
           <w:highlight w:val="yellow"/>
         </w:rPr>
-        <w:t xml:space="preserve">2º </w:t>
-      </w:r>
-      <w:r>
-        <w:rPr>
-          <w:b/>
-          <w:bCs/>
-          <w:highlight w:val="yellow"/>
-        </w:rPr>
-        <w:t>Correção</w:t>
-      </w:r>
-      <w:r>
-        <w:rPr>
-          <w:b/>
-          <w:bCs/>
-        </w:rPr>
-        <w:t xml:space="preserve"> – Estava faltando criar um </w:t>
-      </w:r>
-      <w:proofErr w:type="spellStart"/>
-      <w:r>
-        <w:rPr>
-          <w:b/>
-          <w:bCs/>
-        </w:rPr>
-        <w:t>Enum</w:t>
-      </w:r>
-      <w:proofErr w:type="spellEnd"/>
-      <w:r>
-        <w:rPr>
-          <w:b/>
-          <w:bCs/>
-        </w:rPr>
-        <w:t xml:space="preserve"> chamada de Resposta com os valores -&gt; NEGACAO e DELACAO para consertar o código </w:t>
+        <w:t>2º Correção</w:t>
+      </w:r>
+      <w:r>
+        <w:rPr>
+          <w:b/>
+          <w:bCs/>
+        </w:rPr>
+        <w:t xml:space="preserve"> – Estava faltando criar um Enum chamada de Resposta com os valores -&gt; NEGACAO e DELACAO para consertar o código</w:t>
+      </w:r>
+      <w:r>
+        <w:rPr>
+          <w:b/>
+          <w:bCs/>
+        </w:rPr>
+        <w:t>.</w:t>
+      </w:r>
+      <w:r>
+        <w:rPr>
+          <w:b/>
+          <w:bCs/>
+        </w:rPr>
+        <w:t xml:space="preserve"> </w:t>
       </w:r>
     </w:p>
     <w:p>
@@ -235,7 +191,6 @@
           <w:szCs w:val="20"/>
         </w:rPr>
       </w:pPr>
-      <w:proofErr w:type="spellStart"/>
       <w:r>
         <w:rPr>
           <w:rFonts w:ascii="Courier New" w:hAnsi="Courier New" w:cs="Courier New"/>
@@ -247,7 +202,6 @@
         </w:rPr>
         <w:t>public</w:t>
       </w:r>
-      <w:proofErr w:type="spellEnd"/>
       <w:r>
         <w:rPr>
           <w:rFonts w:ascii="Courier New" w:hAnsi="Courier New" w:cs="Courier New"/>
@@ -257,7 +211,6 @@
         </w:rPr>
         <w:t xml:space="preserve"> </w:t>
       </w:r>
-      <w:proofErr w:type="spellStart"/>
       <w:r>
         <w:rPr>
           <w:rFonts w:ascii="Courier New" w:hAnsi="Courier New" w:cs="Courier New"/>
@@ -269,7 +222,6 @@
         </w:rPr>
         <w:t>enum</w:t>
       </w:r>
-      <w:proofErr w:type="spellEnd"/>
       <w:r>
         <w:rPr>
           <w:rFonts w:ascii="Courier New" w:hAnsi="Courier New" w:cs="Courier New"/>

</xml_diff>